<commit_message>
subiendo todo lo de arle
</commit_message>
<xml_diff>
--- a/Willington/Proyecto MusiM/Sprint 1/Sprint review 1.docx
+++ b/Willington/Proyecto MusiM/Sprint 1/Sprint review 1.docx
@@ -1,6 +1,6 @@
 
 <file path=word/document.xml><?xml version="1.0" encoding="utf-8"?>
-<w:document xmlns:wpc="http://schemas.microsoft.com/office/word/2010/wordprocessingCanvas" xmlns:cx="http://schemas.microsoft.com/office/drawing/2014/chartex" xmlns:cx1="http://schemas.microsoft.com/office/drawing/2015/9/8/chartex" xmlns:cx2="http://schemas.microsoft.com/office/drawing/2015/10/21/chartex" xmlns:cx3="http://schemas.microsoft.com/office/drawing/2016/5/9/chartex" xmlns:cx4="http://schemas.microsoft.com/office/drawing/2016/5/10/chartex" xmlns:cx5="http://schemas.microsoft.com/office/drawing/2016/5/11/chartex" xmlns:cx6="http://schemas.microsoft.com/office/drawing/2016/5/12/chartex" xmlns:cx7="http://schemas.microsoft.com/office/drawing/2016/5/13/chartex" xmlns:cx8="http://schemas.microsoft.com/office/drawing/2016/5/14/chartex" xmlns:mc="http://schemas.openxmlformats.org/markup-compatibility/2006" xmlns:aink="http://schemas.microsoft.com/office/drawing/2016/ink" xmlns:am3d="http://schemas.microsoft.com/office/drawing/2017/model3d" xmlns:o="urn:schemas-microsoft-com:office:office" xmlns:oel="http://schemas.microsoft.com/office/2019/extlst" xmlns:r="http://schemas.openxmlformats.org/officeDocument/2006/relationships" xmlns:m="http://schemas.openxmlformats.org/officeDocument/2006/math" xmlns:v="urn:schemas-microsoft-com:vml" xmlns:wp14="http://schemas.microsoft.com/office/word/2010/wordprocessingDrawing" xmlns:wp="http://schemas.openxmlformats.org/drawingml/2006/wordprocessingDrawing" xmlns:w10="urn:schemas-microsoft-com:office:word" xmlns:w="http://schemas.openxmlformats.org/wordprocessingml/2006/main" xmlns:w14="http://schemas.microsoft.com/office/word/2010/wordml" xmlns:w15="http://schemas.microsoft.com/office/word/2012/wordml" xmlns:w16cex="http://schemas.microsoft.com/office/word/2018/wordml/cex" xmlns:w16cid="http://schemas.microsoft.com/office/word/2016/wordml/cid" xmlns:w16="http://schemas.microsoft.com/office/word/2018/wordml" xmlns:w16du="http://schemas.microsoft.com/office/word/2023/wordml/word16du" xmlns:w16sdtdh="http://schemas.microsoft.com/office/word/2020/wordml/sdtdatahash" xmlns:w16sdtfl="http://schemas.microsoft.com/office/word/2024/wordml/sdtformatlock" xmlns:w16se="http://schemas.microsoft.com/office/word/2015/wordml/symex" xmlns:wpg="http://schemas.microsoft.com/office/word/2010/wordprocessingGroup" xmlns:wpi="http://schemas.microsoft.com/office/word/2010/wordprocessingInk" xmlns:wne="http://schemas.microsoft.com/office/word/2006/wordml" xmlns:wps="http://schemas.microsoft.com/office/word/2010/wordprocessingShape" mc:Ignorable="w14 w15 w16se w16cid w16 w16cex w16sdtdh w16sdtfl w16du wp14">
+<w:document xmlns:wpc="http://schemas.microsoft.com/office/word/2010/wordprocessingCanvas" xmlns:cx="http://schemas.microsoft.com/office/drawing/2014/chartex" xmlns:cx1="http://schemas.microsoft.com/office/drawing/2015/9/8/chartex" xmlns:cx2="http://schemas.microsoft.com/office/drawing/2015/10/21/chartex" xmlns:cx3="http://schemas.microsoft.com/office/drawing/2016/5/9/chartex" xmlns:cx4="http://schemas.microsoft.com/office/drawing/2016/5/10/chartex" xmlns:cx5="http://schemas.microsoft.com/office/drawing/2016/5/11/chartex" xmlns:cx6="http://schemas.microsoft.com/office/drawing/2016/5/12/chartex" xmlns:cx7="http://schemas.microsoft.com/office/drawing/2016/5/13/chartex" xmlns:cx8="http://schemas.microsoft.com/office/drawing/2016/5/14/chartex" xmlns:mc="http://schemas.openxmlformats.org/markup-compatibility/2006" xmlns:aink="http://schemas.microsoft.com/office/drawing/2016/ink" xmlns:am3d="http://schemas.microsoft.com/office/drawing/2017/model3d" xmlns:o="urn:schemas-microsoft-com:office:office" xmlns:oel="http://schemas.microsoft.com/office/2019/extlst" xmlns:r="http://schemas.openxmlformats.org/officeDocument/2006/relationships" xmlns:m="http://schemas.openxmlformats.org/officeDocument/2006/math" xmlns:v="urn:schemas-microsoft-com:vml" xmlns:wp14="http://schemas.microsoft.com/office/word/2010/wordprocessingDrawing" xmlns:wp="http://schemas.openxmlformats.org/drawingml/2006/wordprocessingDrawing" xmlns:w10="urn:schemas-microsoft-com:office:word" xmlns:w="http://schemas.openxmlformats.org/wordprocessingml/2006/main" xmlns:w14="http://schemas.microsoft.com/office/word/2010/wordml" xmlns:w15="http://schemas.microsoft.com/office/word/2012/wordml" xmlns:w16cex="http://schemas.microsoft.com/office/word/2018/wordml/cex" xmlns:w16cid="http://schemas.microsoft.com/office/word/2016/wordml/cid" xmlns:w16="http://schemas.microsoft.com/office/word/2018/wordml" xmlns:w16sdtdh="http://schemas.microsoft.com/office/word/2020/wordml/sdtdatahash" xmlns:w16se="http://schemas.microsoft.com/office/word/2015/wordml/symex" xmlns:wpg="http://schemas.microsoft.com/office/word/2010/wordprocessingGroup" xmlns:wpi="http://schemas.microsoft.com/office/word/2010/wordprocessingInk" xmlns:wne="http://schemas.microsoft.com/office/word/2006/wordml" xmlns:wps="http://schemas.microsoft.com/office/word/2010/wordprocessingShape" mc:Ignorable="w14 w15 w16se w16cid w16 w16cex w16sdtdh wp14">
   <w:body>
     <w:p>
       <w:pPr>
@@ -86,6 +86,7 @@
         </w:rPr>
         <w:t xml:space="preserve">Acta Sprint </w:t>
       </w:r>
+      <w:proofErr w:type="spellStart"/>
       <w:r>
         <w:rPr>
           <w:rFonts w:ascii="Arial" w:eastAsia="Times New Roman" w:hAnsi="Arial" w:cs="Arial"/>
@@ -97,6 +98,7 @@
         </w:rPr>
         <w:t>Review</w:t>
       </w:r>
+      <w:proofErr w:type="spellEnd"/>
     </w:p>
     <w:p>
       <w:pPr>
@@ -266,13 +268,23 @@
                 <w:lang w:eastAsia="es-CO"/>
               </w:rPr>
             </w:pPr>
+            <w:proofErr w:type="spellStart"/>
             <w:r>
               <w:rPr>
                 <w:rFonts w:ascii="Arial" w:eastAsia="Times New Roman" w:hAnsi="Arial" w:cs="Arial"/>
                 <w:b/>
                 <w:lang w:eastAsia="es-CO"/>
               </w:rPr>
-              <w:t>MusiM 3144622</w:t>
+              <w:t>MusiM</w:t>
+            </w:r>
+            <w:proofErr w:type="spellEnd"/>
+            <w:r>
+              <w:rPr>
+                <w:rFonts w:ascii="Arial" w:eastAsia="Times New Roman" w:hAnsi="Arial" w:cs="Arial"/>
+                <w:b/>
+                <w:lang w:eastAsia="es-CO"/>
+              </w:rPr>
+              <w:t xml:space="preserve"> 3144622</w:t>
             </w:r>
           </w:p>
         </w:tc>
@@ -398,7 +410,25 @@
                 <w:sz w:val="22"/>
                 <w:szCs w:val="22"/>
               </w:rPr>
-              <w:t>Sprint Review, finalización del Sprint 1</w:t>
+              <w:t xml:space="preserve">Sprint </w:t>
+            </w:r>
+            <w:proofErr w:type="spellStart"/>
+            <w:r>
+              <w:rPr>
+                <w:rFonts w:ascii="Arial" w:hAnsi="Arial" w:cs="Arial"/>
+                <w:sz w:val="22"/>
+                <w:szCs w:val="22"/>
+              </w:rPr>
+              <w:t>Review</w:t>
+            </w:r>
+            <w:proofErr w:type="spellEnd"/>
+            <w:r>
+              <w:rPr>
+                <w:rFonts w:ascii="Arial" w:hAnsi="Arial" w:cs="Arial"/>
+                <w:sz w:val="22"/>
+                <w:szCs w:val="22"/>
+              </w:rPr>
+              <w:t>, finalización del Sprint 1</w:t>
             </w:r>
           </w:p>
         </w:tc>
@@ -537,6 +567,7 @@
                 <w:szCs w:val="22"/>
               </w:rPr>
             </w:pPr>
+            <w:proofErr w:type="spellStart"/>
             <w:r>
               <w:rPr>
                 <w:rStyle w:val="Textoennegrita"/>
@@ -545,8 +576,31 @@
                 <w:sz w:val="22"/>
                 <w:szCs w:val="22"/>
               </w:rPr>
-              <w:t>Product Owner</w:t>
+              <w:t>Product</w:t>
             </w:r>
+            <w:proofErr w:type="spellEnd"/>
+            <w:r>
+              <w:rPr>
+                <w:rStyle w:val="Textoennegrita"/>
+                <w:rFonts w:ascii="Arial" w:hAnsi="Arial" w:cs="Arial"/>
+                <w:b w:val="0"/>
+                <w:sz w:val="22"/>
+                <w:szCs w:val="22"/>
+              </w:rPr>
+              <w:t xml:space="preserve"> </w:t>
+            </w:r>
+            <w:proofErr w:type="spellStart"/>
+            <w:r>
+              <w:rPr>
+                <w:rStyle w:val="Textoennegrita"/>
+                <w:rFonts w:ascii="Arial" w:hAnsi="Arial" w:cs="Arial"/>
+                <w:b w:val="0"/>
+                <w:sz w:val="22"/>
+                <w:szCs w:val="22"/>
+              </w:rPr>
+              <w:t>Owner</w:t>
+            </w:r>
+            <w:proofErr w:type="spellEnd"/>
           </w:p>
         </w:tc>
       </w:tr>
@@ -841,7 +895,25 @@
           <w:sz w:val="22"/>
           <w:szCs w:val="22"/>
         </w:rPr>
-        <w:t>s, dar fin al primer sprint del proyecto MusiM y verificar que se hayan completado</w:t>
+        <w:t xml:space="preserve">s, dar fin al primer sprint del proyecto </w:t>
+      </w:r>
+      <w:proofErr w:type="spellStart"/>
+      <w:r>
+        <w:rPr>
+          <w:rFonts w:ascii="Arial" w:hAnsi="Arial" w:cs="Arial"/>
+          <w:sz w:val="22"/>
+          <w:szCs w:val="22"/>
+        </w:rPr>
+        <w:t>MusiM</w:t>
+      </w:r>
+      <w:proofErr w:type="spellEnd"/>
+      <w:r>
+        <w:rPr>
+          <w:rFonts w:ascii="Arial" w:hAnsi="Arial" w:cs="Arial"/>
+          <w:sz w:val="22"/>
+          <w:szCs w:val="22"/>
+        </w:rPr>
+        <w:t xml:space="preserve"> y verificar que se hayan completado</w:t>
       </w:r>
       <w:r>
         <w:rPr>
@@ -1000,7 +1072,15 @@
         <w:t>Durante el primer Sprint se</w:t>
       </w:r>
       <w:r>
-        <w:t xml:space="preserve"> logró la creación de la DB de MusiM para almacenar tanto usuarios como canciones.</w:t>
+        <w:t xml:space="preserve"> logró la creación de la DB de </w:t>
+      </w:r>
+      <w:proofErr w:type="spellStart"/>
+      <w:r>
+        <w:t>MusiM</w:t>
+      </w:r>
+      <w:proofErr w:type="spellEnd"/>
+      <w:r>
+        <w:t xml:space="preserve"> para almacenar tanto usuarios como canciones.</w:t>
       </w:r>
     </w:p>
     <w:p>
@@ -1074,7 +1154,31 @@
           <w:szCs w:val="22"/>
           <w:lang w:val="en-US"/>
         </w:rPr>
-        <w:t>Feedback de los Stakeholders</w:t>
+        <w:t xml:space="preserve">Feedback de </w:t>
+      </w:r>
+      <w:proofErr w:type="spellStart"/>
+      <w:r>
+        <w:rPr>
+          <w:rFonts w:ascii="Arial" w:hAnsi="Arial" w:cs="Arial"/>
+          <w:b/>
+          <w:bCs/>
+          <w:sz w:val="22"/>
+          <w:szCs w:val="22"/>
+          <w:lang w:val="en-US"/>
+        </w:rPr>
+        <w:t>los</w:t>
+      </w:r>
+      <w:proofErr w:type="spellEnd"/>
+      <w:r>
+        <w:rPr>
+          <w:rFonts w:ascii="Arial" w:hAnsi="Arial" w:cs="Arial"/>
+          <w:b/>
+          <w:bCs/>
+          <w:sz w:val="22"/>
+          <w:szCs w:val="22"/>
+          <w:lang w:val="en-US"/>
+        </w:rPr>
+        <w:t xml:space="preserve"> Stakeholders</w:t>
       </w:r>
     </w:p>
     <w:p>
@@ -1099,8 +1203,21 @@
           <w:lang w:val="en-US"/>
         </w:rPr>
         <w:lastRenderedPageBreak/>
-        <w:t>Sin comentarios</w:t>
+        <w:t xml:space="preserve">Sin </w:t>
       </w:r>
+      <w:proofErr w:type="spellStart"/>
+      <w:r>
+        <w:rPr>
+          <w:rFonts w:ascii="Arial" w:hAnsi="Arial" w:cs="Arial"/>
+          <w:b/>
+          <w:bCs/>
+          <w:sz w:val="22"/>
+          <w:szCs w:val="22"/>
+          <w:lang w:val="en-US"/>
+        </w:rPr>
+        <w:t>comentarios</w:t>
+      </w:r>
+      <w:proofErr w:type="spellEnd"/>
     </w:p>
     <w:p>
       <w:pPr>
@@ -1171,8 +1288,97 @@
         <w:t>Evidencia Fotográfica</w:t>
       </w:r>
     </w:p>
+    <w:p>
+      <w:pPr>
+        <w:spacing w:before="100" w:beforeAutospacing="1" w:after="100" w:afterAutospacing="1" w:line="240" w:lineRule="auto"/>
+        <w:rPr>
+          <w:rFonts w:ascii="Arial" w:eastAsia="Times New Roman" w:hAnsi="Arial" w:cs="Arial"/>
+          <w:b/>
+          <w:u w:val="single"/>
+          <w:lang w:eastAsia="es-CO"/>
+        </w:rPr>
+      </w:pPr>
+      <w:r>
+        <w:rPr>
+          <w:noProof/>
+        </w:rPr>
+        <w:drawing>
+          <wp:anchor distT="0" distB="0" distL="114300" distR="114300" simplePos="0" relativeHeight="251659264" behindDoc="0" locked="0" layoutInCell="1" allowOverlap="1" wp14:anchorId="6F57CCB1" wp14:editId="2C5714CA">
+            <wp:simplePos x="0" y="0"/>
+            <wp:positionH relativeFrom="column">
+              <wp:posOffset>641985</wp:posOffset>
+            </wp:positionH>
+            <wp:positionV relativeFrom="paragraph">
+              <wp:posOffset>33020</wp:posOffset>
+            </wp:positionV>
+            <wp:extent cx="4221480" cy="5633085"/>
+            <wp:effectExtent l="0" t="0" r="7620" b="5715"/>
+            <wp:wrapSquare wrapText="bothSides"/>
+            <wp:docPr id="1" name="Imagen 1"/>
+            <wp:cNvGraphicFramePr>
+              <a:graphicFrameLocks xmlns:a="http://schemas.openxmlformats.org/drawingml/2006/main" noChangeAspect="1"/>
+            </wp:cNvGraphicFramePr>
+            <a:graphic xmlns:a="http://schemas.openxmlformats.org/drawingml/2006/main">
+              <a:graphicData uri="http://schemas.openxmlformats.org/drawingml/2006/picture">
+                <pic:pic xmlns:pic="http://schemas.openxmlformats.org/drawingml/2006/picture">
+                  <pic:nvPicPr>
+                    <pic:cNvPr id="0" name="Picture 1"/>
+                    <pic:cNvPicPr>
+                      <a:picLocks noChangeAspect="1" noChangeArrowheads="1"/>
+                    </pic:cNvPicPr>
+                  </pic:nvPicPr>
+                  <pic:blipFill>
+                    <a:blip r:embed="rId9">
+                      <a:extLst>
+                        <a:ext uri="{28A0092B-C50C-407E-A947-70E740481C1C}">
+                          <a14:useLocalDpi xmlns:a14="http://schemas.microsoft.com/office/drawing/2010/main" val="0"/>
+                        </a:ext>
+                      </a:extLst>
+                    </a:blip>
+                    <a:srcRect/>
+                    <a:stretch>
+                      <a:fillRect/>
+                    </a:stretch>
+                  </pic:blipFill>
+                  <pic:spPr bwMode="auto">
+                    <a:xfrm>
+                      <a:off x="0" y="0"/>
+                      <a:ext cx="4221480" cy="5633085"/>
+                    </a:xfrm>
+                    <a:prstGeom prst="rect">
+                      <a:avLst/>
+                    </a:prstGeom>
+                    <a:noFill/>
+                    <a:ln>
+                      <a:noFill/>
+                    </a:ln>
+                  </pic:spPr>
+                </pic:pic>
+              </a:graphicData>
+            </a:graphic>
+            <wp14:sizeRelH relativeFrom="page">
+              <wp14:pctWidth>0</wp14:pctWidth>
+            </wp14:sizeRelH>
+            <wp14:sizeRelV relativeFrom="page">
+              <wp14:pctHeight>0</wp14:pctHeight>
+            </wp14:sizeRelV>
+          </wp:anchor>
+        </w:drawing>
+      </w:r>
+    </w:p>
+    <w:p>
+      <w:pPr>
+        <w:spacing w:before="100" w:beforeAutospacing="1" w:after="100" w:afterAutospacing="1" w:line="240" w:lineRule="auto"/>
+        <w:rPr>
+          <w:rFonts w:ascii="Arial" w:eastAsia="Times New Roman" w:hAnsi="Arial" w:cs="Arial"/>
+          <w:b/>
+          <w:u w:val="single"/>
+          <w:lang w:eastAsia="es-CO"/>
+        </w:rPr>
+      </w:pPr>
+    </w:p>
     <w:sectPr>
-      <w:headerReference w:type="default" r:id="rId9"/>
+      <w:headerReference w:type="default" r:id="rId10"/>
       <w:pgSz w:w="12240" w:h="15840"/>
       <w:pgMar w:top="1417" w:right="1701" w:bottom="1417" w:left="1701" w:header="708" w:footer="708" w:gutter="0"/>
       <w:cols w:space="708"/>
@@ -1183,7 +1389,7 @@
 </file>
 
 <file path=word/endnotes.xml><?xml version="1.0" encoding="utf-8"?>
-<w:endnotes xmlns:wpc="http://schemas.microsoft.com/office/word/2010/wordprocessingCanvas" xmlns:cx="http://schemas.microsoft.com/office/drawing/2014/chartex" xmlns:cx1="http://schemas.microsoft.com/office/drawing/2015/9/8/chartex" xmlns:cx2="http://schemas.microsoft.com/office/drawing/2015/10/21/chartex" xmlns:cx3="http://schemas.microsoft.com/office/drawing/2016/5/9/chartex" xmlns:cx4="http://schemas.microsoft.com/office/drawing/2016/5/10/chartex" xmlns:cx5="http://schemas.microsoft.com/office/drawing/2016/5/11/chartex" xmlns:cx6="http://schemas.microsoft.com/office/drawing/2016/5/12/chartex" xmlns:cx7="http://schemas.microsoft.com/office/drawing/2016/5/13/chartex" xmlns:cx8="http://schemas.microsoft.com/office/drawing/2016/5/14/chartex" xmlns:mc="http://schemas.openxmlformats.org/markup-compatibility/2006" xmlns:aink="http://schemas.microsoft.com/office/drawing/2016/ink" xmlns:am3d="http://schemas.microsoft.com/office/drawing/2017/model3d" xmlns:o="urn:schemas-microsoft-com:office:office" xmlns:oel="http://schemas.microsoft.com/office/2019/extlst" xmlns:r="http://schemas.openxmlformats.org/officeDocument/2006/relationships" xmlns:m="http://schemas.openxmlformats.org/officeDocument/2006/math" xmlns:v="urn:schemas-microsoft-com:vml" xmlns:wp14="http://schemas.microsoft.com/office/word/2010/wordprocessingDrawing" xmlns:wp="http://schemas.openxmlformats.org/drawingml/2006/wordprocessingDrawing" xmlns:w10="urn:schemas-microsoft-com:office:word" xmlns:w="http://schemas.openxmlformats.org/wordprocessingml/2006/main" xmlns:w14="http://schemas.microsoft.com/office/word/2010/wordml" xmlns:w15="http://schemas.microsoft.com/office/word/2012/wordml" xmlns:w16cex="http://schemas.microsoft.com/office/word/2018/wordml/cex" xmlns:w16cid="http://schemas.microsoft.com/office/word/2016/wordml/cid" xmlns:w16="http://schemas.microsoft.com/office/word/2018/wordml" xmlns:w16du="http://schemas.microsoft.com/office/word/2023/wordml/word16du" xmlns:w16sdtdh="http://schemas.microsoft.com/office/word/2020/wordml/sdtdatahash" xmlns:w16sdtfl="http://schemas.microsoft.com/office/word/2024/wordml/sdtformatlock" xmlns:w16se="http://schemas.microsoft.com/office/word/2015/wordml/symex" xmlns:wpg="http://schemas.microsoft.com/office/word/2010/wordprocessingGroup" xmlns:wpi="http://schemas.microsoft.com/office/word/2010/wordprocessingInk" xmlns:wne="http://schemas.microsoft.com/office/word/2006/wordml" xmlns:wps="http://schemas.microsoft.com/office/word/2010/wordprocessingShape" mc:Ignorable="w14 w15 w16se w16cid w16 w16cex w16sdtdh w16sdtfl w16du wp14">
+<w:endnotes xmlns:wpc="http://schemas.microsoft.com/office/word/2010/wordprocessingCanvas" xmlns:cx="http://schemas.microsoft.com/office/drawing/2014/chartex" xmlns:cx1="http://schemas.microsoft.com/office/drawing/2015/9/8/chartex" xmlns:cx2="http://schemas.microsoft.com/office/drawing/2015/10/21/chartex" xmlns:cx3="http://schemas.microsoft.com/office/drawing/2016/5/9/chartex" xmlns:cx4="http://schemas.microsoft.com/office/drawing/2016/5/10/chartex" xmlns:cx5="http://schemas.microsoft.com/office/drawing/2016/5/11/chartex" xmlns:cx6="http://schemas.microsoft.com/office/drawing/2016/5/12/chartex" xmlns:cx7="http://schemas.microsoft.com/office/drawing/2016/5/13/chartex" xmlns:cx8="http://schemas.microsoft.com/office/drawing/2016/5/14/chartex" xmlns:mc="http://schemas.openxmlformats.org/markup-compatibility/2006" xmlns:aink="http://schemas.microsoft.com/office/drawing/2016/ink" xmlns:am3d="http://schemas.microsoft.com/office/drawing/2017/model3d" xmlns:o="urn:schemas-microsoft-com:office:office" xmlns:oel="http://schemas.microsoft.com/office/2019/extlst" xmlns:r="http://schemas.openxmlformats.org/officeDocument/2006/relationships" xmlns:m="http://schemas.openxmlformats.org/officeDocument/2006/math" xmlns:v="urn:schemas-microsoft-com:vml" xmlns:wp14="http://schemas.microsoft.com/office/word/2010/wordprocessingDrawing" xmlns:wp="http://schemas.openxmlformats.org/drawingml/2006/wordprocessingDrawing" xmlns:w10="urn:schemas-microsoft-com:office:word" xmlns:w="http://schemas.openxmlformats.org/wordprocessingml/2006/main" xmlns:w14="http://schemas.microsoft.com/office/word/2010/wordml" xmlns:w15="http://schemas.microsoft.com/office/word/2012/wordml" xmlns:w16cex="http://schemas.microsoft.com/office/word/2018/wordml/cex" xmlns:w16cid="http://schemas.microsoft.com/office/word/2016/wordml/cid" xmlns:w16="http://schemas.microsoft.com/office/word/2018/wordml" xmlns:w16sdtdh="http://schemas.microsoft.com/office/word/2020/wordml/sdtdatahash" xmlns:w16se="http://schemas.microsoft.com/office/word/2015/wordml/symex" xmlns:wpg="http://schemas.microsoft.com/office/word/2010/wordprocessingGroup" xmlns:wpi="http://schemas.microsoft.com/office/word/2010/wordprocessingInk" xmlns:wne="http://schemas.microsoft.com/office/word/2006/wordml" xmlns:wps="http://schemas.microsoft.com/office/word/2010/wordprocessingShape" mc:Ignorable="w14 w15 w16se w16cid w16 w16cex w16sdtdh wp14">
   <w:endnote w:type="separator" w:id="-1">
     <w:p>
       <w:pPr>
@@ -1208,7 +1414,7 @@
 </file>
 
 <file path=word/footnotes.xml><?xml version="1.0" encoding="utf-8"?>
-<w:footnotes xmlns:wpc="http://schemas.microsoft.com/office/word/2010/wordprocessingCanvas" xmlns:cx="http://schemas.microsoft.com/office/drawing/2014/chartex" xmlns:cx1="http://schemas.microsoft.com/office/drawing/2015/9/8/chartex" xmlns:cx2="http://schemas.microsoft.com/office/drawing/2015/10/21/chartex" xmlns:cx3="http://schemas.microsoft.com/office/drawing/2016/5/9/chartex" xmlns:cx4="http://schemas.microsoft.com/office/drawing/2016/5/10/chartex" xmlns:cx5="http://schemas.microsoft.com/office/drawing/2016/5/11/chartex" xmlns:cx6="http://schemas.microsoft.com/office/drawing/2016/5/12/chartex" xmlns:cx7="http://schemas.microsoft.com/office/drawing/2016/5/13/chartex" xmlns:cx8="http://schemas.microsoft.com/office/drawing/2016/5/14/chartex" xmlns:mc="http://schemas.openxmlformats.org/markup-compatibility/2006" xmlns:aink="http://schemas.microsoft.com/office/drawing/2016/ink" xmlns:am3d="http://schemas.microsoft.com/office/drawing/2017/model3d" xmlns:o="urn:schemas-microsoft-com:office:office" xmlns:oel="http://schemas.microsoft.com/office/2019/extlst" xmlns:r="http://schemas.openxmlformats.org/officeDocument/2006/relationships" xmlns:m="http://schemas.openxmlformats.org/officeDocument/2006/math" xmlns:v="urn:schemas-microsoft-com:vml" xmlns:wp14="http://schemas.microsoft.com/office/word/2010/wordprocessingDrawing" xmlns:wp="http://schemas.openxmlformats.org/drawingml/2006/wordprocessingDrawing" xmlns:w10="urn:schemas-microsoft-com:office:word" xmlns:w="http://schemas.openxmlformats.org/wordprocessingml/2006/main" xmlns:w14="http://schemas.microsoft.com/office/word/2010/wordml" xmlns:w15="http://schemas.microsoft.com/office/word/2012/wordml" xmlns:w16cex="http://schemas.microsoft.com/office/word/2018/wordml/cex" xmlns:w16cid="http://schemas.microsoft.com/office/word/2016/wordml/cid" xmlns:w16="http://schemas.microsoft.com/office/word/2018/wordml" xmlns:w16du="http://schemas.microsoft.com/office/word/2023/wordml/word16du" xmlns:w16sdtdh="http://schemas.microsoft.com/office/word/2020/wordml/sdtdatahash" xmlns:w16sdtfl="http://schemas.microsoft.com/office/word/2024/wordml/sdtformatlock" xmlns:w16se="http://schemas.microsoft.com/office/word/2015/wordml/symex" xmlns:wpg="http://schemas.microsoft.com/office/word/2010/wordprocessingGroup" xmlns:wpi="http://schemas.microsoft.com/office/word/2010/wordprocessingInk" xmlns:wne="http://schemas.microsoft.com/office/word/2006/wordml" xmlns:wps="http://schemas.microsoft.com/office/word/2010/wordprocessingShape" mc:Ignorable="w14 w15 w16se w16cid w16 w16cex w16sdtdh w16sdtfl w16du wp14">
+<w:footnotes xmlns:wpc="http://schemas.microsoft.com/office/word/2010/wordprocessingCanvas" xmlns:cx="http://schemas.microsoft.com/office/drawing/2014/chartex" xmlns:cx1="http://schemas.microsoft.com/office/drawing/2015/9/8/chartex" xmlns:cx2="http://schemas.microsoft.com/office/drawing/2015/10/21/chartex" xmlns:cx3="http://schemas.microsoft.com/office/drawing/2016/5/9/chartex" xmlns:cx4="http://schemas.microsoft.com/office/drawing/2016/5/10/chartex" xmlns:cx5="http://schemas.microsoft.com/office/drawing/2016/5/11/chartex" xmlns:cx6="http://schemas.microsoft.com/office/drawing/2016/5/12/chartex" xmlns:cx7="http://schemas.microsoft.com/office/drawing/2016/5/13/chartex" xmlns:cx8="http://schemas.microsoft.com/office/drawing/2016/5/14/chartex" xmlns:mc="http://schemas.openxmlformats.org/markup-compatibility/2006" xmlns:aink="http://schemas.microsoft.com/office/drawing/2016/ink" xmlns:am3d="http://schemas.microsoft.com/office/drawing/2017/model3d" xmlns:o="urn:schemas-microsoft-com:office:office" xmlns:oel="http://schemas.microsoft.com/office/2019/extlst" xmlns:r="http://schemas.openxmlformats.org/officeDocument/2006/relationships" xmlns:m="http://schemas.openxmlformats.org/officeDocument/2006/math" xmlns:v="urn:schemas-microsoft-com:vml" xmlns:wp14="http://schemas.microsoft.com/office/word/2010/wordprocessingDrawing" xmlns:wp="http://schemas.openxmlformats.org/drawingml/2006/wordprocessingDrawing" xmlns:w10="urn:schemas-microsoft-com:office:word" xmlns:w="http://schemas.openxmlformats.org/wordprocessingml/2006/main" xmlns:w14="http://schemas.microsoft.com/office/word/2010/wordml" xmlns:w15="http://schemas.microsoft.com/office/word/2012/wordml" xmlns:w16cex="http://schemas.microsoft.com/office/word/2018/wordml/cex" xmlns:w16cid="http://schemas.microsoft.com/office/word/2016/wordml/cid" xmlns:w16="http://schemas.microsoft.com/office/word/2018/wordml" xmlns:w16sdtdh="http://schemas.microsoft.com/office/word/2020/wordml/sdtdatahash" xmlns:w16se="http://schemas.microsoft.com/office/word/2015/wordml/symex" xmlns:wpg="http://schemas.microsoft.com/office/word/2010/wordprocessingGroup" xmlns:wpi="http://schemas.microsoft.com/office/word/2010/wordprocessingInk" xmlns:wne="http://schemas.microsoft.com/office/word/2006/wordml" xmlns:wps="http://schemas.microsoft.com/office/word/2010/wordprocessingShape" mc:Ignorable="w14 w15 w16se w16cid w16 w16cex w16sdtdh wp14">
   <w:footnote w:type="separator" w:id="-1">
     <w:p>
       <w:pPr>
@@ -1233,7 +1439,7 @@
 </file>
 
 <file path=word/header1.xml><?xml version="1.0" encoding="utf-8"?>
-<w:hdr xmlns:wpc="http://schemas.microsoft.com/office/word/2010/wordprocessingCanvas" xmlns:cx="http://schemas.microsoft.com/office/drawing/2014/chartex" xmlns:cx1="http://schemas.microsoft.com/office/drawing/2015/9/8/chartex" xmlns:cx2="http://schemas.microsoft.com/office/drawing/2015/10/21/chartex" xmlns:cx3="http://schemas.microsoft.com/office/drawing/2016/5/9/chartex" xmlns:cx4="http://schemas.microsoft.com/office/drawing/2016/5/10/chartex" xmlns:cx5="http://schemas.microsoft.com/office/drawing/2016/5/11/chartex" xmlns:cx6="http://schemas.microsoft.com/office/drawing/2016/5/12/chartex" xmlns:cx7="http://schemas.microsoft.com/office/drawing/2016/5/13/chartex" xmlns:cx8="http://schemas.microsoft.com/office/drawing/2016/5/14/chartex" xmlns:mc="http://schemas.openxmlformats.org/markup-compatibility/2006" xmlns:aink="http://schemas.microsoft.com/office/drawing/2016/ink" xmlns:am3d="http://schemas.microsoft.com/office/drawing/2017/model3d" xmlns:o="urn:schemas-microsoft-com:office:office" xmlns:oel="http://schemas.microsoft.com/office/2019/extlst" xmlns:r="http://schemas.openxmlformats.org/officeDocument/2006/relationships" xmlns:m="http://schemas.openxmlformats.org/officeDocument/2006/math" xmlns:v="urn:schemas-microsoft-com:vml" xmlns:wp14="http://schemas.microsoft.com/office/word/2010/wordprocessingDrawing" xmlns:wp="http://schemas.openxmlformats.org/drawingml/2006/wordprocessingDrawing" xmlns:w10="urn:schemas-microsoft-com:office:word" xmlns:w="http://schemas.openxmlformats.org/wordprocessingml/2006/main" xmlns:w14="http://schemas.microsoft.com/office/word/2010/wordml" xmlns:w15="http://schemas.microsoft.com/office/word/2012/wordml" xmlns:w16cex="http://schemas.microsoft.com/office/word/2018/wordml/cex" xmlns:w16cid="http://schemas.microsoft.com/office/word/2016/wordml/cid" xmlns:w16="http://schemas.microsoft.com/office/word/2018/wordml" xmlns:w16du="http://schemas.microsoft.com/office/word/2023/wordml/word16du" xmlns:w16sdtdh="http://schemas.microsoft.com/office/word/2020/wordml/sdtdatahash" xmlns:w16sdtfl="http://schemas.microsoft.com/office/word/2024/wordml/sdtformatlock" xmlns:w16se="http://schemas.microsoft.com/office/word/2015/wordml/symex" xmlns:wpg="http://schemas.microsoft.com/office/word/2010/wordprocessingGroup" xmlns:wpi="http://schemas.microsoft.com/office/word/2010/wordprocessingInk" xmlns:wne="http://schemas.microsoft.com/office/word/2006/wordml" xmlns:wps="http://schemas.microsoft.com/office/word/2010/wordprocessingShape" mc:Ignorable="w14 w15 w16se w16cid w16 w16cex w16sdtdh w16sdtfl w16du wp14">
+<w:hdr xmlns:wpc="http://schemas.microsoft.com/office/word/2010/wordprocessingCanvas" xmlns:cx="http://schemas.microsoft.com/office/drawing/2014/chartex" xmlns:cx1="http://schemas.microsoft.com/office/drawing/2015/9/8/chartex" xmlns:cx2="http://schemas.microsoft.com/office/drawing/2015/10/21/chartex" xmlns:cx3="http://schemas.microsoft.com/office/drawing/2016/5/9/chartex" xmlns:cx4="http://schemas.microsoft.com/office/drawing/2016/5/10/chartex" xmlns:cx5="http://schemas.microsoft.com/office/drawing/2016/5/11/chartex" xmlns:cx6="http://schemas.microsoft.com/office/drawing/2016/5/12/chartex" xmlns:cx7="http://schemas.microsoft.com/office/drawing/2016/5/13/chartex" xmlns:cx8="http://schemas.microsoft.com/office/drawing/2016/5/14/chartex" xmlns:mc="http://schemas.openxmlformats.org/markup-compatibility/2006" xmlns:aink="http://schemas.microsoft.com/office/drawing/2016/ink" xmlns:am3d="http://schemas.microsoft.com/office/drawing/2017/model3d" xmlns:o="urn:schemas-microsoft-com:office:office" xmlns:oel="http://schemas.microsoft.com/office/2019/extlst" xmlns:r="http://schemas.openxmlformats.org/officeDocument/2006/relationships" xmlns:m="http://schemas.openxmlformats.org/officeDocument/2006/math" xmlns:v="urn:schemas-microsoft-com:vml" xmlns:wp14="http://schemas.microsoft.com/office/word/2010/wordprocessingDrawing" xmlns:wp="http://schemas.openxmlformats.org/drawingml/2006/wordprocessingDrawing" xmlns:w10="urn:schemas-microsoft-com:office:word" xmlns:w="http://schemas.openxmlformats.org/wordprocessingml/2006/main" xmlns:w14="http://schemas.microsoft.com/office/word/2010/wordml" xmlns:w15="http://schemas.microsoft.com/office/word/2012/wordml" xmlns:w16cex="http://schemas.microsoft.com/office/word/2018/wordml/cex" xmlns:w16cid="http://schemas.microsoft.com/office/word/2016/wordml/cid" xmlns:w16="http://schemas.microsoft.com/office/word/2018/wordml" xmlns:w16sdtdh="http://schemas.microsoft.com/office/word/2020/wordml/sdtdatahash" xmlns:w16se="http://schemas.microsoft.com/office/word/2015/wordml/symex" xmlns:wpg="http://schemas.microsoft.com/office/word/2010/wordprocessingGroup" xmlns:wpi="http://schemas.microsoft.com/office/word/2010/wordprocessingInk" xmlns:wne="http://schemas.microsoft.com/office/word/2006/wordml" xmlns:wps="http://schemas.microsoft.com/office/word/2010/wordprocessingShape" mc:Ignorable="w14 w15 w16se w16cid w16 w16cex w16sdtdh wp14">
   <w:p>
     <w:pPr>
       <w:pStyle w:val="Encabezado"/>
@@ -1304,7 +1510,7 @@
 </file>
 
 <file path=word/numbering.xml><?xml version="1.0" encoding="utf-8"?>
-<w:numbering xmlns:wpc="http://schemas.microsoft.com/office/word/2010/wordprocessingCanvas" xmlns:cx="http://schemas.microsoft.com/office/drawing/2014/chartex" xmlns:cx1="http://schemas.microsoft.com/office/drawing/2015/9/8/chartex" xmlns:cx2="http://schemas.microsoft.com/office/drawing/2015/10/21/chartex" xmlns:cx3="http://schemas.microsoft.com/office/drawing/2016/5/9/chartex" xmlns:cx4="http://schemas.microsoft.com/office/drawing/2016/5/10/chartex" xmlns:cx5="http://schemas.microsoft.com/office/drawing/2016/5/11/chartex" xmlns:cx6="http://schemas.microsoft.com/office/drawing/2016/5/12/chartex" xmlns:cx7="http://schemas.microsoft.com/office/drawing/2016/5/13/chartex" xmlns:cx8="http://schemas.microsoft.com/office/drawing/2016/5/14/chartex" xmlns:mc="http://schemas.openxmlformats.org/markup-compatibility/2006" xmlns:aink="http://schemas.microsoft.com/office/drawing/2016/ink" xmlns:am3d="http://schemas.microsoft.com/office/drawing/2017/model3d" xmlns:o="urn:schemas-microsoft-com:office:office" xmlns:oel="http://schemas.microsoft.com/office/2019/extlst" xmlns:r="http://schemas.openxmlformats.org/officeDocument/2006/relationships" xmlns:m="http://schemas.openxmlformats.org/officeDocument/2006/math" xmlns:v="urn:schemas-microsoft-com:vml" xmlns:wp14="http://schemas.microsoft.com/office/word/2010/wordprocessingDrawing" xmlns:wp="http://schemas.openxmlformats.org/drawingml/2006/wordprocessingDrawing" xmlns:w10="urn:schemas-microsoft-com:office:word" xmlns:w="http://schemas.openxmlformats.org/wordprocessingml/2006/main" xmlns:w14="http://schemas.microsoft.com/office/word/2010/wordml" xmlns:w15="http://schemas.microsoft.com/office/word/2012/wordml" xmlns:w16cex="http://schemas.microsoft.com/office/word/2018/wordml/cex" xmlns:w16cid="http://schemas.microsoft.com/office/word/2016/wordml/cid" xmlns:w16="http://schemas.microsoft.com/office/word/2018/wordml" xmlns:w16du="http://schemas.microsoft.com/office/word/2023/wordml/word16du" xmlns:w16sdtdh="http://schemas.microsoft.com/office/word/2020/wordml/sdtdatahash" xmlns:w16sdtfl="http://schemas.microsoft.com/office/word/2024/wordml/sdtformatlock" xmlns:w16se="http://schemas.microsoft.com/office/word/2015/wordml/symex" xmlns:wpg="http://schemas.microsoft.com/office/word/2010/wordprocessingGroup" xmlns:wpi="http://schemas.microsoft.com/office/word/2010/wordprocessingInk" xmlns:wne="http://schemas.microsoft.com/office/word/2006/wordml" xmlns:wps="http://schemas.microsoft.com/office/word/2010/wordprocessingShape" mc:Ignorable="w14 w15 w16se w16cid w16 w16cex w16sdtdh w16sdtfl w16du wp14">
+<w:numbering xmlns:wpc="http://schemas.microsoft.com/office/word/2010/wordprocessingCanvas" xmlns:cx="http://schemas.microsoft.com/office/drawing/2014/chartex" xmlns:cx1="http://schemas.microsoft.com/office/drawing/2015/9/8/chartex" xmlns:cx2="http://schemas.microsoft.com/office/drawing/2015/10/21/chartex" xmlns:cx3="http://schemas.microsoft.com/office/drawing/2016/5/9/chartex" xmlns:cx4="http://schemas.microsoft.com/office/drawing/2016/5/10/chartex" xmlns:cx5="http://schemas.microsoft.com/office/drawing/2016/5/11/chartex" xmlns:cx6="http://schemas.microsoft.com/office/drawing/2016/5/12/chartex" xmlns:cx7="http://schemas.microsoft.com/office/drawing/2016/5/13/chartex" xmlns:cx8="http://schemas.microsoft.com/office/drawing/2016/5/14/chartex" xmlns:mc="http://schemas.openxmlformats.org/markup-compatibility/2006" xmlns:aink="http://schemas.microsoft.com/office/drawing/2016/ink" xmlns:am3d="http://schemas.microsoft.com/office/drawing/2017/model3d" xmlns:o="urn:schemas-microsoft-com:office:office" xmlns:oel="http://schemas.microsoft.com/office/2019/extlst" xmlns:r="http://schemas.openxmlformats.org/officeDocument/2006/relationships" xmlns:m="http://schemas.openxmlformats.org/officeDocument/2006/math" xmlns:v="urn:schemas-microsoft-com:vml" xmlns:wp14="http://schemas.microsoft.com/office/word/2010/wordprocessingDrawing" xmlns:wp="http://schemas.openxmlformats.org/drawingml/2006/wordprocessingDrawing" xmlns:w10="urn:schemas-microsoft-com:office:word" xmlns:w="http://schemas.openxmlformats.org/wordprocessingml/2006/main" xmlns:w14="http://schemas.microsoft.com/office/word/2010/wordml" xmlns:w15="http://schemas.microsoft.com/office/word/2012/wordml" xmlns:w16cex="http://schemas.microsoft.com/office/word/2018/wordml/cex" xmlns:w16cid="http://schemas.microsoft.com/office/word/2016/wordml/cid" xmlns:w16="http://schemas.microsoft.com/office/word/2018/wordml" xmlns:w16sdtdh="http://schemas.microsoft.com/office/word/2020/wordml/sdtdatahash" xmlns:w16se="http://schemas.microsoft.com/office/word/2015/wordml/symex" xmlns:wpg="http://schemas.microsoft.com/office/word/2010/wordprocessingGroup" xmlns:wpi="http://schemas.microsoft.com/office/word/2010/wordprocessingInk" xmlns:wne="http://schemas.microsoft.com/office/word/2006/wordml" xmlns:wps="http://schemas.microsoft.com/office/word/2010/wordprocessingShape" mc:Ignorable="w14 w15 w16se w16cid w16 w16cex w16sdtdh wp14">
   <w:abstractNum w:abstractNumId="0" w15:restartNumberingAfterBreak="0">
     <w:nsid w:val="07EE6D06"/>
     <w:multiLevelType w:val="hybridMultilevel"/>
@@ -4104,7 +4310,7 @@
 </file>
 
 <file path=word/styles.xml><?xml version="1.0" encoding="utf-8"?>
-<w:styles xmlns:mc="http://schemas.openxmlformats.org/markup-compatibility/2006" xmlns:r="http://schemas.openxmlformats.org/officeDocument/2006/relationships" xmlns:w="http://schemas.openxmlformats.org/wordprocessingml/2006/main" xmlns:w14="http://schemas.microsoft.com/office/word/2010/wordml" xmlns:w15="http://schemas.microsoft.com/office/word/2012/wordml" xmlns:w16cex="http://schemas.microsoft.com/office/word/2018/wordml/cex" xmlns:w16cid="http://schemas.microsoft.com/office/word/2016/wordml/cid" xmlns:w16="http://schemas.microsoft.com/office/word/2018/wordml" xmlns:w16du="http://schemas.microsoft.com/office/word/2023/wordml/word16du" xmlns:w16sdtdh="http://schemas.microsoft.com/office/word/2020/wordml/sdtdatahash" xmlns:w16sdtfl="http://schemas.microsoft.com/office/word/2024/wordml/sdtformatlock" xmlns:w16se="http://schemas.microsoft.com/office/word/2015/wordml/symex" mc:Ignorable="w14 w15 w16se w16cid w16 w16cex w16sdtdh w16sdtfl w16du">
+<w:styles xmlns:mc="http://schemas.openxmlformats.org/markup-compatibility/2006" xmlns:r="http://schemas.openxmlformats.org/officeDocument/2006/relationships" xmlns:w="http://schemas.openxmlformats.org/wordprocessingml/2006/main" xmlns:w14="http://schemas.microsoft.com/office/word/2010/wordml" xmlns:w15="http://schemas.microsoft.com/office/word/2012/wordml" xmlns:w16cex="http://schemas.microsoft.com/office/word/2018/wordml/cex" xmlns:w16cid="http://schemas.microsoft.com/office/word/2016/wordml/cid" xmlns:w16="http://schemas.microsoft.com/office/word/2018/wordml" xmlns:w16sdtdh="http://schemas.microsoft.com/office/word/2020/wordml/sdtdatahash" xmlns:w16se="http://schemas.microsoft.com/office/word/2015/wordml/symex" mc:Ignorable="w14 w15 w16se w16cid w16 w16cex w16sdtdh">
   <w:docDefaults>
     <w:rPrDefault>
       <w:rPr>

</xml_diff>